<commit_message>
minor formatting and text updates
</commit_message>
<xml_diff>
--- a/manuscript/Mol Ecol Submission/Cover Letter.docx
+++ b/manuscript/Mol Ecol Submission/Cover Letter.docx
@@ -44,23 +44,7 @@
           <w:b/>
           <w:bCs/>
         </w:rPr>
-        <w:t>“</w:t>
-      </w:r>
-      <w:r>
-        <w:rPr>
-          <w:rFonts w:ascii="Arial" w:hAnsi="Arial" w:cs="Arial"/>
-          <w:b/>
-          <w:bCs/>
-        </w:rPr>
-        <w:t>Population genetics of a recent range expansion and subsequent loss of migration in monarch butterflies</w:t>
-      </w:r>
-      <w:r>
-        <w:rPr>
-          <w:rFonts w:ascii="Arial" w:hAnsi="Arial" w:cs="Arial"/>
-          <w:b/>
-          <w:bCs/>
-        </w:rPr>
-        <w:t>”</w:t>
+        <w:t>“Population genetics of a recent range expansion and subsequent loss of migration in monarch butterflies”</w:t>
       </w:r>
       <w:r>
         <w:rPr>
@@ -108,7 +92,21 @@
           <w:rFonts w:ascii="Arial" w:hAnsi="Arial" w:cs="Arial"/>
           <w:bCs/>
         </w:rPr>
-        <w:t xml:space="preserve">In brief, this manuscript describes how two factors—geographic range expansion and season migration—influence patterns of spatial population genetic variation. We use the recent global range expansion and subsequent loss of migration in the monarch butterfly to test fundamental hypotheses </w:t>
+        <w:t>In brief, this manuscript describes how two factors—geographic range expansion and season</w:t>
+      </w:r>
+      <w:r>
+        <w:rPr>
+          <w:rFonts w:ascii="Arial" w:hAnsi="Arial" w:cs="Arial"/>
+          <w:bCs/>
+        </w:rPr>
+        <w:t>al</w:t>
+      </w:r>
+      <w:r>
+        <w:rPr>
+          <w:rFonts w:ascii="Arial" w:hAnsi="Arial" w:cs="Arial"/>
+          <w:bCs/>
+        </w:rPr>
+        <w:t xml:space="preserve"> migration—influence patterns of spatial population genetic variation. We use the recent global range expansion and subsequent loss of migration in the monarch butterfly to test fundamental hypotheses </w:t>
       </w:r>
       <w:r>
         <w:rPr>
@@ -123,6 +121,13 @@
           <w:bCs/>
         </w:rPr>
         <w:t>, with an emphasis on the monarch’s expansion across the Pacific</w:t>
+      </w:r>
+      <w:r>
+        <w:rPr>
+          <w:rFonts w:ascii="Arial" w:hAnsi="Arial" w:cs="Arial"/>
+          <w:bCs/>
+        </w:rPr>
+        <w:t xml:space="preserve"> Ocean</w:t>
       </w:r>
       <w:r>
         <w:rPr>

</xml_diff>